<commit_message>
After creating the db before the connection details ok
</commit_message>
<xml_diff>
--- a/פרויקט פולסטק מסמך אפיון.docx
+++ b/פרויקט פולסטק מסמך אפיון.docx
@@ -1198,122 +1198,10 @@
           <w:rFonts w:ascii="Rubik" w:hAnsi="Rubik" w:cs="Rubik"/>
           <w:sz w:val="20"/>
           <w:szCs w:val="20"/>
-        </w:rPr>
-      </w:pPr>
-      <w:r>
-        <w:rPr>
-          <w:rFonts w:ascii="Rubik" w:hAnsi="Rubik" w:cs="Rubik"/>
-          <w:sz w:val="20"/>
-          <w:szCs w:val="20"/>
           <w:u w:val="single"/>
           <w:rtl/>
         </w:rPr>
-        <w:t>ספרינט 1 - בניית תשתיות וניהול משתמשים</w:t>
-      </w:r>
-      <w:r>
-        <w:rPr>
-          <w:rFonts w:ascii="Rubik" w:hAnsi="Rubik" w:cs="Rubik"/>
-          <w:sz w:val="20"/>
-          <w:szCs w:val="20"/>
-          <w:u w:val="single"/>
-        </w:rPr>
-        <w:t>:</w:t>
-      </w:r>
-      <w:r>
-        <w:rPr>
-          <w:rFonts w:ascii="Rubik" w:hAnsi="Rubik" w:cs="Rubik"/>
-          <w:sz w:val="20"/>
-          <w:szCs w:val="20"/>
-          <w:u w:val="single"/>
-        </w:rPr>
-        <w:br/>
-      </w:r>
-      <w:r>
-        <w:rPr>
-          <w:rFonts w:ascii="Rubik" w:hAnsi="Rubik" w:cs="Rubik"/>
-          <w:sz w:val="20"/>
-          <w:szCs w:val="20"/>
-        </w:rPr>
-        <w:t xml:space="preserve">- </w:t>
-      </w:r>
-      <w:r>
-        <w:rPr>
-          <w:rFonts w:ascii="Rubik" w:hAnsi="Rubik" w:cs="Rubik"/>
-          <w:sz w:val="20"/>
-          <w:szCs w:val="20"/>
-          <w:rtl/>
-        </w:rPr>
-        <w:t>תכנון מודל מסד הנתונים</w:t>
-      </w:r>
-      <w:r>
-        <w:rPr>
-          <w:rFonts w:ascii="Rubik" w:hAnsi="Rubik" w:cs="Rubik" w:hint="cs"/>
-          <w:sz w:val="20"/>
-          <w:szCs w:val="20"/>
-          <w:rtl/>
-        </w:rPr>
-        <w:t xml:space="preserve"> </w:t>
-      </w:r>
-      <w:r>
-        <w:rPr>
-          <w:rFonts w:ascii="Rubik" w:hAnsi="Rubik" w:cs="Rubik"/>
-          <w:sz w:val="20"/>
-          <w:szCs w:val="20"/>
-          <w:rtl/>
-        </w:rPr>
-        <w:t>ב</w:t>
-      </w:r>
-      <w:r>
-        <w:rPr>
-          <w:rFonts w:ascii="Rubik" w:hAnsi="Rubik" w:cs="Rubik"/>
-          <w:sz w:val="20"/>
-          <w:szCs w:val="20"/>
-        </w:rPr>
-        <w:t>PostgreSQL</w:t>
-      </w:r>
-      <w:r>
-        <w:rPr>
-          <w:rFonts w:ascii="Rubik" w:hAnsi="Rubik" w:cs="Rubik"/>
-          <w:sz w:val="20"/>
-          <w:szCs w:val="20"/>
-        </w:rPr>
-        <w:t xml:space="preserve"> </w:t>
-      </w:r>
-      <w:r>
-        <w:rPr>
-          <w:rFonts w:ascii="Rubik" w:hAnsi="Rubik" w:cs="Rubik" w:hint="cs"/>
-          <w:sz w:val="20"/>
-          <w:szCs w:val="20"/>
-          <w:rtl/>
-        </w:rPr>
-        <w:t xml:space="preserve"> </w:t>
-      </w:r>
-      <w:r>
-        <w:rPr>
-          <w:rFonts w:ascii="Rubik" w:hAnsi="Rubik" w:cs="Rubik"/>
-          <w:sz w:val="20"/>
-          <w:szCs w:val="20"/>
-          <w:rtl/>
-        </w:rPr>
-        <w:t xml:space="preserve">טבלאות משתמשים </w:t>
-      </w:r>
-      <w:r>
-        <w:rPr>
-          <w:rFonts w:ascii="Rubik" w:hAnsi="Rubik" w:cs="Rubik" w:hint="cs"/>
-          <w:sz w:val="20"/>
-          <w:szCs w:val="20"/>
-          <w:rtl/>
-        </w:rPr>
-        <w:t>קבלה \ חשבונית ונתוני העסק</w:t>
-      </w:r>
-      <w:r>
-        <w:rPr>
-          <w:rFonts w:ascii="Rubik" w:hAnsi="Rubik" w:cs="Rubik"/>
-          <w:sz w:val="20"/>
-          <w:szCs w:val="20"/>
-        </w:rPr>
-        <w:t>.</w:t>
-      </w:r>
+      </w:pPr>
     </w:p>
     <w:p>
       <w:pPr>
@@ -1321,17 +1209,151 @@
           <w:rFonts w:ascii="Rubik" w:hAnsi="Rubik" w:cs="Rubik"/>
           <w:sz w:val="20"/>
           <w:szCs w:val="20"/>
-          <w:rtl/>
-        </w:rPr>
-      </w:pPr>
-      <w:r>
-        <w:rPr>
-          <w:rFonts w:ascii="Rubik" w:hAnsi="Rubik" w:cs="Rubik"/>
-          <w:sz w:val="20"/>
-          <w:szCs w:val="20"/>
+          <w:u w:val="single"/>
+          <w:rtl/>
+        </w:rPr>
+      </w:pPr>
+    </w:p>
+    <w:p>
+      <w:pPr>
+        <w:rPr>
+          <w:rFonts w:ascii="Rubik" w:hAnsi="Rubik" w:cs="Rubik"/>
+          <w:sz w:val="20"/>
+          <w:szCs w:val="20"/>
+        </w:rPr>
+      </w:pPr>
+      <w:r>
+        <w:rPr>
+          <w:rFonts w:ascii="Rubik" w:hAnsi="Rubik" w:cs="Rubik"/>
+          <w:sz w:val="20"/>
+          <w:szCs w:val="20"/>
+          <w:u w:val="single"/>
+          <w:rtl/>
         </w:rPr>
         <w:lastRenderedPageBreak/>
-        <w:t xml:space="preserve">  </w:t>
+        <w:t>ספרינט 1 - בניית תשתיות וניהול משתמשים</w:t>
+      </w:r>
+      <w:r>
+        <w:rPr>
+          <w:rFonts w:ascii="Rubik" w:hAnsi="Rubik" w:cs="Rubik"/>
+          <w:sz w:val="20"/>
+          <w:szCs w:val="20"/>
+          <w:u w:val="single"/>
+        </w:rPr>
+        <w:t>:</w:t>
+      </w:r>
+      <w:r>
+        <w:rPr>
+          <w:rFonts w:ascii="Rubik" w:hAnsi="Rubik" w:cs="Rubik"/>
+          <w:sz w:val="20"/>
+          <w:szCs w:val="20"/>
+          <w:u w:val="single"/>
+        </w:rPr>
+        <w:br/>
+      </w:r>
+      <w:r>
+        <w:rPr>
+          <w:rFonts w:ascii="Rubik" w:hAnsi="Rubik" w:cs="Rubik"/>
+          <w:sz w:val="20"/>
+          <w:szCs w:val="20"/>
+        </w:rPr>
+        <w:t xml:space="preserve">- </w:t>
+      </w:r>
+      <w:r>
+        <w:rPr>
+          <w:rFonts w:ascii="Rubik" w:hAnsi="Rubik" w:cs="Rubik"/>
+          <w:sz w:val="20"/>
+          <w:szCs w:val="20"/>
+          <w:rtl/>
+        </w:rPr>
+        <w:t>תכנון מודל מסד הנתונים</w:t>
+      </w:r>
+      <w:r>
+        <w:rPr>
+          <w:rFonts w:ascii="Rubik" w:hAnsi="Rubik" w:cs="Rubik" w:hint="cs"/>
+          <w:sz w:val="20"/>
+          <w:szCs w:val="20"/>
+          <w:rtl/>
+        </w:rPr>
+        <w:t xml:space="preserve"> </w:t>
+      </w:r>
+      <w:r>
+        <w:rPr>
+          <w:rFonts w:ascii="Rubik" w:hAnsi="Rubik" w:cs="Rubik"/>
+          <w:sz w:val="20"/>
+          <w:szCs w:val="20"/>
+          <w:rtl/>
+        </w:rPr>
+        <w:t>ב</w:t>
+      </w:r>
+      <w:r>
+        <w:rPr>
+          <w:rFonts w:ascii="Rubik" w:hAnsi="Rubik" w:cs="Rubik"/>
+          <w:sz w:val="20"/>
+          <w:szCs w:val="20"/>
+        </w:rPr>
+        <w:t>PostgreSQL</w:t>
+      </w:r>
+      <w:r>
+        <w:rPr>
+          <w:rFonts w:ascii="Rubik" w:hAnsi="Rubik" w:cs="Rubik"/>
+          <w:sz w:val="20"/>
+          <w:szCs w:val="20"/>
+        </w:rPr>
+        <w:t xml:space="preserve"> </w:t>
+      </w:r>
+      <w:r>
+        <w:rPr>
+          <w:rFonts w:ascii="Rubik" w:hAnsi="Rubik" w:cs="Rubik" w:hint="cs"/>
+          <w:sz w:val="20"/>
+          <w:szCs w:val="20"/>
+          <w:rtl/>
+        </w:rPr>
+        <w:t xml:space="preserve"> </w:t>
+      </w:r>
+      <w:r>
+        <w:rPr>
+          <w:rFonts w:ascii="Rubik" w:hAnsi="Rubik" w:cs="Rubik"/>
+          <w:sz w:val="20"/>
+          <w:szCs w:val="20"/>
+          <w:rtl/>
+        </w:rPr>
+        <w:t xml:space="preserve">טבלאות משתמשים </w:t>
+      </w:r>
+      <w:r>
+        <w:rPr>
+          <w:rFonts w:ascii="Rubik" w:hAnsi="Rubik" w:cs="Rubik" w:hint="cs"/>
+          <w:sz w:val="20"/>
+          <w:szCs w:val="20"/>
+          <w:rtl/>
+        </w:rPr>
+        <w:t>קבלה \ חשבונית ונתוני העסק</w:t>
+      </w:r>
+      <w:r>
+        <w:rPr>
+          <w:rFonts w:ascii="Rubik" w:hAnsi="Rubik" w:cs="Rubik"/>
+          <w:sz w:val="20"/>
+          <w:szCs w:val="20"/>
+        </w:rPr>
+        <w:t>.</w:t>
+      </w:r>
+    </w:p>
+    <w:p>
+      <w:pPr>
+        <w:rPr>
+          <w:rFonts w:ascii="Rubik" w:hAnsi="Rubik" w:cs="Rubik"/>
+          <w:sz w:val="20"/>
+          <w:szCs w:val="20"/>
+          <w:rtl/>
+        </w:rPr>
+      </w:pPr>
+      <w:r>
+        <w:rPr>
+          <w:rFonts w:ascii="Rubik" w:hAnsi="Rubik" w:cs="Rubik"/>
+          <w:sz w:val="20"/>
+          <w:szCs w:val="20"/>
+        </w:rPr>
+        <w:t xml:space="preserve"> </w:t>
       </w:r>
       <w:r>
         <w:rPr>
@@ -2136,7 +2158,23 @@
           <w:sz w:val="20"/>
           <w:szCs w:val="20"/>
         </w:rPr>
-        <w:t xml:space="preserve"> AWS.</w:t>
+        <w:t xml:space="preserve"> </w:t>
+      </w:r>
+      <w:r>
+        <w:rPr>
+          <w:rFonts w:ascii="Rubik" w:hAnsi="Rubik" w:cs="Rubik"/>
+          <w:sz w:val="20"/>
+          <w:szCs w:val="20"/>
+        </w:rPr>
+        <w:t>Render</w:t>
+      </w:r>
+      <w:r>
+        <w:rPr>
+          <w:rFonts w:ascii="Rubik" w:hAnsi="Rubik" w:cs="Rubik"/>
+          <w:sz w:val="20"/>
+          <w:szCs w:val="20"/>
+        </w:rPr>
+        <w:t>.</w:t>
       </w:r>
       <w:r>
         <w:rPr>
@@ -2513,6 +2551,7 @@
           <w:szCs w:val="20"/>
           <w:u w:val="single"/>
         </w:rPr>
+        <w:lastRenderedPageBreak/>
         <w:t>React.js</w:t>
       </w:r>
     </w:p>
@@ -2585,7 +2624,6 @@
           <w:szCs w:val="20"/>
           <w:rtl/>
         </w:rPr>
-        <w:lastRenderedPageBreak/>
         <w:t>יתרונות:</w:t>
       </w:r>
     </w:p>
@@ -3751,6 +3789,7 @@
                 <w:szCs w:val="16"/>
                 <w:rtl/>
               </w:rPr>
+              <w:lastRenderedPageBreak/>
               <w:t>גיבוי קבצים</w:t>
             </w:r>
           </w:p>
@@ -5927,6 +5966,7 @@
           <w:sz w:val="20"/>
           <w:szCs w:val="20"/>
         </w:rPr>
+        <w:lastRenderedPageBreak/>
         <w:t> </w:t>
       </w:r>
     </w:p>
@@ -5974,7 +6014,6 @@
           <w:szCs w:val="20"/>
           <w:rtl/>
         </w:rPr>
-        <w:lastRenderedPageBreak/>
         <w:t>תרשים מבנה הטבלאות</w:t>
       </w:r>
       <w:r>
@@ -6227,7 +6266,7 @@
             <w:pPr>
               <w:jc w:val="center"/>
               <w:rPr>
-                <w:rFonts w:ascii="Rubik" w:hAnsi="Rubik" w:cs="Rubik" w:hint="cs"/>
+                <w:rFonts w:ascii="Rubik" w:hAnsi="Rubik" w:cs="Rubik"/>
                 <w:sz w:val="20"/>
                 <w:szCs w:val="20"/>
                 <w:rtl/>
@@ -6890,7 +6929,7 @@
             <w:pPr>
               <w:jc w:val="center"/>
               <w:rPr>
-                <w:rFonts w:ascii="Rubik" w:hAnsi="Rubik" w:cs="Rubik" w:hint="cs"/>
+                <w:rFonts w:ascii="Rubik" w:hAnsi="Rubik" w:cs="Rubik"/>
                 <w:sz w:val="20"/>
                 <w:szCs w:val="20"/>
                 <w:rtl/>
@@ -6963,7 +7002,7 @@
             <w:pPr>
               <w:jc w:val="center"/>
               <w:rPr>
-                <w:rFonts w:ascii="Rubik" w:hAnsi="Rubik" w:cs="Rubik" w:hint="cs"/>
+                <w:rFonts w:ascii="Rubik" w:hAnsi="Rubik" w:cs="Rubik"/>
                 <w:sz w:val="20"/>
                 <w:szCs w:val="20"/>
                 <w:rtl/>
@@ -7336,7 +7375,7 @@
             <w:pPr>
               <w:jc w:val="center"/>
               <w:rPr>
-                <w:rFonts w:ascii="Rubik" w:hAnsi="Rubik" w:cs="Rubik" w:hint="cs"/>
+                <w:rFonts w:ascii="Rubik" w:hAnsi="Rubik" w:cs="Rubik"/>
                 <w:sz w:val="20"/>
                 <w:szCs w:val="20"/>
               </w:rPr>
@@ -7542,7 +7581,7 @@
             <w:pPr>
               <w:jc w:val="center"/>
               <w:rPr>
-                <w:rFonts w:ascii="Rubik" w:hAnsi="Rubik" w:cs="Rubik" w:hint="cs"/>
+                <w:rFonts w:ascii="Rubik" w:hAnsi="Rubik" w:cs="Rubik"/>
                 <w:sz w:val="20"/>
                 <w:szCs w:val="20"/>
               </w:rPr>
@@ -7588,7 +7627,7 @@
       <w:pPr>
         <w:jc w:val="center"/>
         <w:rPr>
-          <w:rFonts w:ascii="Rubik" w:hAnsi="Rubik" w:cs="Rubik" w:hint="cs"/>
+          <w:rFonts w:ascii="Rubik" w:hAnsi="Rubik" w:cs="Rubik"/>
           <w:sz w:val="20"/>
           <w:szCs w:val="20"/>
           <w:rtl/>
@@ -7598,7 +7637,7 @@
     <w:p>
       <w:pPr>
         <w:rPr>
-          <w:rFonts w:ascii="Rubik" w:hAnsi="Rubik" w:cs="Rubik" w:hint="cs"/>
+          <w:rFonts w:ascii="Rubik" w:hAnsi="Rubik" w:cs="Rubik"/>
           <w:sz w:val="20"/>
           <w:szCs w:val="20"/>
           <w:u w:val="single"/>
@@ -7788,7 +7827,7 @@
             <w:pPr>
               <w:jc w:val="center"/>
               <w:rPr>
-                <w:rFonts w:ascii="Rubik" w:hAnsi="Rubik" w:cs="Rubik" w:hint="cs"/>
+                <w:rFonts w:ascii="Rubik" w:hAnsi="Rubik" w:cs="Rubik"/>
                 <w:sz w:val="20"/>
                 <w:szCs w:val="20"/>
                 <w:rtl/>
@@ -7863,7 +7902,7 @@
             <w:pPr>
               <w:jc w:val="center"/>
               <w:rPr>
-                <w:rFonts w:ascii="Rubik" w:hAnsi="Rubik" w:cs="Rubik" w:hint="cs"/>
+                <w:rFonts w:ascii="Rubik" w:hAnsi="Rubik" w:cs="Rubik"/>
                 <w:sz w:val="20"/>
                 <w:szCs w:val="20"/>
                 <w:rtl/>
@@ -7910,7 +7949,7 @@
             <w:pPr>
               <w:jc w:val="center"/>
               <w:rPr>
-                <w:rFonts w:ascii="Rubik" w:hAnsi="Rubik" w:cs="Rubik" w:hint="cs"/>
+                <w:rFonts w:ascii="Rubik" w:hAnsi="Rubik" w:cs="Rubik"/>
                 <w:sz w:val="20"/>
                 <w:szCs w:val="20"/>
                 <w:rtl/>
@@ -8074,7 +8113,7 @@
             <w:pPr>
               <w:jc w:val="center"/>
               <w:rPr>
-                <w:rFonts w:ascii="Rubik" w:hAnsi="Rubik" w:cs="Rubik" w:hint="cs"/>
+                <w:rFonts w:ascii="Rubik" w:hAnsi="Rubik" w:cs="Rubik"/>
                 <w:sz w:val="20"/>
                 <w:szCs w:val="20"/>
                 <w:rtl/>
@@ -8146,7 +8185,7 @@
             <w:pPr>
               <w:jc w:val="center"/>
               <w:rPr>
-                <w:rFonts w:ascii="Rubik" w:hAnsi="Rubik" w:cs="Rubik" w:hint="cs"/>
+                <w:rFonts w:ascii="Rubik" w:hAnsi="Rubik" w:cs="Rubik"/>
                 <w:sz w:val="20"/>
                 <w:szCs w:val="20"/>
                 <w:rtl/>
@@ -8242,29 +8281,20 @@
             <w:pPr>
               <w:jc w:val="center"/>
               <w:rPr>
+                <w:rFonts w:ascii="Rubik" w:hAnsi="Rubik" w:cs="Rubik"/>
+                <w:sz w:val="20"/>
+                <w:szCs w:val="20"/>
+                <w:rtl/>
+              </w:rPr>
+            </w:pPr>
+            <w:r>
+              <w:rPr>
                 <w:rFonts w:ascii="Rubik" w:hAnsi="Rubik" w:cs="Rubik" w:hint="cs"/>
                 <w:sz w:val="20"/>
                 <w:szCs w:val="20"/>
                 <w:rtl/>
               </w:rPr>
-            </w:pPr>
-            <w:r>
-              <w:rPr>
-                <w:rFonts w:ascii="Rubik" w:hAnsi="Rubik" w:cs="Rubik" w:hint="cs"/>
-                <w:sz w:val="20"/>
-                <w:szCs w:val="20"/>
-                <w:rtl/>
-              </w:rPr>
-              <w:t xml:space="preserve">סכום </w:t>
-            </w:r>
-            <w:r>
-              <w:rPr>
-                <w:rFonts w:ascii="Rubik" w:hAnsi="Rubik" w:cs="Rubik" w:hint="cs"/>
-                <w:sz w:val="20"/>
-                <w:szCs w:val="20"/>
-                <w:rtl/>
-              </w:rPr>
-              <w:t>זכות</w:t>
+              <w:t>סכום זכות</w:t>
             </w:r>
           </w:p>
         </w:tc>
@@ -8377,7 +8407,7 @@
             <w:pPr>
               <w:jc w:val="center"/>
               <w:rPr>
-                <w:rFonts w:ascii="Rubik" w:hAnsi="Rubik" w:cs="Rubik" w:hint="cs"/>
+                <w:rFonts w:ascii="Rubik" w:hAnsi="Rubik" w:cs="Rubik"/>
                 <w:sz w:val="20"/>
                 <w:szCs w:val="20"/>
                 <w:rtl/>
@@ -8598,17 +8628,17 @@
             <w:pPr>
               <w:jc w:val="center"/>
               <w:rPr>
+                <w:rFonts w:ascii="Rubik" w:hAnsi="Rubik" w:cs="Rubik"/>
+                <w:sz w:val="20"/>
+                <w:szCs w:val="20"/>
+              </w:rPr>
+            </w:pPr>
+            <w:r>
+              <w:rPr>
                 <w:rFonts w:ascii="Rubik" w:hAnsi="Rubik" w:cs="Rubik" w:hint="cs"/>
                 <w:sz w:val="20"/>
                 <w:szCs w:val="20"/>
               </w:rPr>
-            </w:pPr>
-            <w:r>
-              <w:rPr>
-                <w:rFonts w:ascii="Rubik" w:hAnsi="Rubik" w:cs="Rubik" w:hint="cs"/>
-                <w:sz w:val="20"/>
-                <w:szCs w:val="20"/>
-              </w:rPr>
               <w:t>TEXT</w:t>
             </w:r>
           </w:p>
@@ -8621,7 +8651,7 @@
             <w:pPr>
               <w:jc w:val="center"/>
               <w:rPr>
-                <w:rFonts w:ascii="Rubik" w:hAnsi="Rubik" w:cs="Rubik" w:hint="cs"/>
+                <w:rFonts w:ascii="Rubik" w:hAnsi="Rubik" w:cs="Rubik"/>
                 <w:sz w:val="20"/>
                 <w:szCs w:val="20"/>
               </w:rPr>
@@ -8810,7 +8840,7 @@
             <w:pPr>
               <w:jc w:val="center"/>
               <w:rPr>
-                <w:rFonts w:ascii="Rubik" w:hAnsi="Rubik" w:cs="Rubik" w:hint="cs"/>
+                <w:rFonts w:ascii="Rubik" w:hAnsi="Rubik" w:cs="Rubik"/>
                 <w:sz w:val="20"/>
                 <w:szCs w:val="20"/>
                 <w:rtl/>
@@ -8909,7 +8939,7 @@
             <w:pPr>
               <w:jc w:val="center"/>
               <w:rPr>
-                <w:rFonts w:ascii="Rubik" w:hAnsi="Rubik" w:cs="Rubik" w:hint="cs"/>
+                <w:rFonts w:ascii="Rubik" w:hAnsi="Rubik" w:cs="Rubik"/>
                 <w:sz w:val="20"/>
                 <w:szCs w:val="20"/>
                 <w:rtl/>
@@ -9156,7 +9186,7 @@
             <w:pPr>
               <w:jc w:val="center"/>
               <w:rPr>
-                <w:rFonts w:ascii="Rubik" w:hAnsi="Rubik" w:cs="Rubik" w:hint="cs"/>
+                <w:rFonts w:ascii="Rubik" w:hAnsi="Rubik" w:cs="Rubik"/>
                 <w:sz w:val="20"/>
                 <w:szCs w:val="20"/>
                 <w:rtl/>
@@ -9180,7 +9210,7 @@
             <w:pPr>
               <w:jc w:val="center"/>
               <w:rPr>
-                <w:rFonts w:ascii="Rubik" w:hAnsi="Rubik" w:cs="Rubik" w:hint="cs"/>
+                <w:rFonts w:ascii="Rubik" w:hAnsi="Rubik" w:cs="Rubik"/>
                 <w:sz w:val="20"/>
                 <w:szCs w:val="20"/>
                 <w:rtl/>
@@ -9327,7 +9357,7 @@
             <w:pPr>
               <w:jc w:val="center"/>
               <w:rPr>
-                <w:rFonts w:ascii="Rubik" w:hAnsi="Rubik" w:cs="Rubik" w:hint="cs"/>
+                <w:rFonts w:ascii="Rubik" w:hAnsi="Rubik" w:cs="Rubik"/>
                 <w:sz w:val="20"/>
                 <w:szCs w:val="20"/>
                 <w:rtl/>
@@ -9363,23 +9393,7 @@
                 <w:sz w:val="20"/>
                 <w:szCs w:val="20"/>
               </w:rPr>
-              <w:t>VARCHAR(</w:t>
-            </w:r>
-            <w:r>
-              <w:rPr>
-                <w:rFonts w:ascii="Rubik" w:hAnsi="Rubik" w:cs="Rubik"/>
-                <w:sz w:val="20"/>
-                <w:szCs w:val="20"/>
-              </w:rPr>
-              <w:t>100</w:t>
-            </w:r>
-            <w:r>
-              <w:rPr>
-                <w:rFonts w:ascii="Rubik" w:hAnsi="Rubik" w:cs="Rubik"/>
-                <w:sz w:val="20"/>
-                <w:szCs w:val="20"/>
-              </w:rPr>
-              <w:t>)</w:t>
+              <w:t>VARCHAR(100)</w:t>
             </w:r>
           </w:p>
         </w:tc>
@@ -9415,7 +9429,7 @@
             <w:pPr>
               <w:jc w:val="center"/>
               <w:rPr>
-                <w:rFonts w:ascii="Rubik" w:hAnsi="Rubik" w:cs="Rubik" w:hint="cs"/>
+                <w:rFonts w:ascii="Rubik" w:hAnsi="Rubik" w:cs="Rubik"/>
                 <w:sz w:val="20"/>
                 <w:szCs w:val="20"/>
                 <w:rtl/>
@@ -9442,7 +9456,7 @@
             <w:pPr>
               <w:jc w:val="center"/>
               <w:rPr>
-                <w:rFonts w:ascii="Rubik" w:hAnsi="Rubik" w:cs="Rubik" w:hint="cs"/>
+                <w:rFonts w:ascii="Rubik" w:hAnsi="Rubik" w:cs="Rubik"/>
                 <w:sz w:val="20"/>
                 <w:szCs w:val="20"/>
                 <w:rtl/>
@@ -9478,23 +9492,7 @@
                 <w:sz w:val="20"/>
                 <w:szCs w:val="20"/>
               </w:rPr>
-              <w:t>VARCHAR(</w:t>
-            </w:r>
-            <w:r>
-              <w:rPr>
-                <w:rFonts w:ascii="Rubik" w:hAnsi="Rubik" w:cs="Rubik"/>
-                <w:sz w:val="20"/>
-                <w:szCs w:val="20"/>
-              </w:rPr>
-              <w:t>255</w:t>
-            </w:r>
-            <w:r>
-              <w:rPr>
-                <w:rFonts w:ascii="Rubik" w:hAnsi="Rubik" w:cs="Rubik"/>
-                <w:sz w:val="20"/>
-                <w:szCs w:val="20"/>
-              </w:rPr>
-              <w:t>)</w:t>
+              <w:t>VARCHAR(255)</w:t>
             </w:r>
           </w:p>
         </w:tc>
@@ -9557,7 +9555,7 @@
             <w:pPr>
               <w:jc w:val="center"/>
               <w:rPr>
-                <w:rFonts w:ascii="Rubik" w:hAnsi="Rubik" w:cs="Rubik" w:hint="cs"/>
+                <w:rFonts w:ascii="Rubik" w:hAnsi="Rubik" w:cs="Rubik"/>
                 <w:sz w:val="20"/>
                 <w:szCs w:val="20"/>
                 <w:rtl/>
@@ -9711,7 +9709,7 @@
             <w:pPr>
               <w:jc w:val="center"/>
               <w:rPr>
-                <w:rFonts w:ascii="Rubik" w:hAnsi="Rubik" w:cs="Rubik" w:hint="cs"/>
+                <w:rFonts w:ascii="Rubik" w:hAnsi="Rubik" w:cs="Rubik"/>
                 <w:sz w:val="20"/>
                 <w:szCs w:val="20"/>
               </w:rPr>
@@ -9857,7 +9855,7 @@
             <w:pPr>
               <w:jc w:val="center"/>
               <w:rPr>
-                <w:rFonts w:ascii="Rubik" w:hAnsi="Rubik" w:cs="Rubik" w:hint="cs"/>
+                <w:rFonts w:ascii="Rubik" w:hAnsi="Rubik" w:cs="Rubik"/>
                 <w:sz w:val="20"/>
                 <w:szCs w:val="20"/>
                 <w:rtl/>
@@ -9927,7 +9925,7 @@
             <w:pPr>
               <w:jc w:val="center"/>
               <w:rPr>
-                <w:rFonts w:ascii="Rubik" w:hAnsi="Rubik" w:cs="Rubik" w:hint="cs"/>
+                <w:rFonts w:ascii="Rubik" w:hAnsi="Rubik" w:cs="Rubik"/>
                 <w:sz w:val="20"/>
                 <w:szCs w:val="20"/>
                 <w:rtl/>
@@ -9966,6 +9964,7 @@
                 <w:sz w:val="20"/>
                 <w:szCs w:val="20"/>
               </w:rPr>
+              <w:lastRenderedPageBreak/>
               <w:t>cash_flow</w:t>
             </w:r>
           </w:p>
@@ -10164,7 +10163,6 @@
                 <w:sz w:val="20"/>
                 <w:szCs w:val="20"/>
               </w:rPr>
-              <w:lastRenderedPageBreak/>
               <w:t>total_liabilities</w:t>
             </w:r>
           </w:p>
@@ -10352,7 +10350,7 @@
             <w:pPr>
               <w:jc w:val="center"/>
               <w:rPr>
-                <w:rFonts w:ascii="Rubik" w:hAnsi="Rubik" w:cs="Rubik" w:hint="cs"/>
+                <w:rFonts w:ascii="Rubik" w:hAnsi="Rubik" w:cs="Rubik"/>
                 <w:sz w:val="20"/>
                 <w:szCs w:val="20"/>
                 <w:rtl/>
@@ -10998,7 +10996,7 @@
             <w:pPr>
               <w:jc w:val="center"/>
               <w:rPr>
-                <w:rFonts w:ascii="Rubik" w:hAnsi="Rubik" w:cs="Rubik" w:hint="cs"/>
+                <w:rFonts w:ascii="Rubik" w:hAnsi="Rubik" w:cs="Rubik"/>
                 <w:sz w:val="20"/>
                 <w:szCs w:val="20"/>
                 <w:rtl/>
@@ -11097,7 +11095,7 @@
             <w:pPr>
               <w:jc w:val="center"/>
               <w:rPr>
-                <w:rFonts w:ascii="Rubik" w:hAnsi="Rubik" w:cs="Rubik" w:hint="cs"/>
+                <w:rFonts w:ascii="Rubik" w:hAnsi="Rubik" w:cs="Rubik"/>
                 <w:sz w:val="20"/>
                 <w:szCs w:val="20"/>
                 <w:rtl/>
@@ -11176,7 +11174,7 @@
     <w:p>
       <w:pPr>
         <w:rPr>
-          <w:rFonts w:ascii="Rubik" w:hAnsi="Rubik" w:cs="Rubik" w:hint="cs"/>
+          <w:rFonts w:ascii="Rubik" w:hAnsi="Rubik" w:cs="Rubik"/>
           <w:sz w:val="20"/>
           <w:szCs w:val="20"/>
           <w:rtl/>
@@ -11194,18 +11192,18 @@
         <mc:AlternateContent>
           <mc:Choice Requires="wps">
             <w:drawing>
-              <wp:anchor distT="0" distB="0" distL="114300" distR="114300" simplePos="0" relativeHeight="251659264" behindDoc="0" locked="0" layoutInCell="1" allowOverlap="1" wp14:anchorId="74E3BC2A" wp14:editId="1E93FD70">
+              <wp:anchor distT="0" distB="0" distL="114300" distR="114300" simplePos="0" relativeHeight="251663360" behindDoc="0" locked="0" layoutInCell="1" allowOverlap="1" wp14:anchorId="5B62CFBF" wp14:editId="656220E6">
                 <wp:simplePos x="0" y="0"/>
                 <wp:positionH relativeFrom="margin">
-                  <wp:align>left</wp:align>
+                  <wp:posOffset>3822700</wp:posOffset>
                 </wp:positionH>
                 <wp:positionV relativeFrom="paragraph">
-                  <wp:posOffset>241753</wp:posOffset>
+                  <wp:posOffset>265430</wp:posOffset>
                 </wp:positionV>
-                <wp:extent cx="1512570" cy="1463675"/>
-                <wp:effectExtent l="0" t="0" r="11430" b="22225"/>
+                <wp:extent cx="1485900" cy="1422400"/>
+                <wp:effectExtent l="0" t="0" r="19050" b="25400"/>
                 <wp:wrapNone/>
-                <wp:docPr id="462933301" name="תיבת טקסט 1"/>
+                <wp:docPr id="1051529854" name="תיבת טקסט 1"/>
                 <wp:cNvGraphicFramePr/>
                 <a:graphic xmlns:a="http://schemas.openxmlformats.org/drawingml/2006/main">
                   <a:graphicData uri="http://schemas.microsoft.com/office/word/2010/wordprocessingShape">
@@ -11214,296 +11212,7 @@
                       <wps:spPr>
                         <a:xfrm>
                           <a:off x="0" y="0"/>
-                          <a:ext cx="1512570" cy="1463675"/>
-                        </a:xfrm>
-                        <a:prstGeom prst="rect">
-                          <a:avLst/>
-                        </a:prstGeom>
-                        <a:solidFill>
-                          <a:schemeClr val="lt1"/>
-                        </a:solidFill>
-                        <a:ln w="19050">
-                          <a:solidFill>
-                            <a:prstClr val="black"/>
-                          </a:solidFill>
-                        </a:ln>
-                      </wps:spPr>
-                      <wps:txbx>
-                        <w:txbxContent>
-                          <w:p>
-                            <w:pPr>
-                              <w:jc w:val="center"/>
-                              <w:rPr>
-                                <w:rFonts w:ascii="Rubik" w:hAnsi="Rubik" w:cs="Rubik"/>
-                                <w:b/>
-                                <w:bCs/>
-                                <w:sz w:val="24"/>
-                                <w:szCs w:val="24"/>
-                              </w:rPr>
-                            </w:pPr>
-                            <w:r>
-                              <w:rPr>
-                                <w:rFonts w:ascii="Rubik" w:hAnsi="Rubik" w:cs="Rubik"/>
-                                <w:b/>
-                                <w:bCs/>
-                                <w:sz w:val="24"/>
-                                <w:szCs w:val="24"/>
-                              </w:rPr>
-                              <w:t>Invoices</w:t>
-                            </w:r>
-                          </w:p>
-                          <w:p>
-                            <w:pPr>
-                              <w:jc w:val="right"/>
-                              <w:rPr>
-                                <w:rFonts w:ascii="Rubik" w:hAnsi="Rubik" w:cs="Rubik"/>
-                                <w:sz w:val="24"/>
-                                <w:szCs w:val="24"/>
-                              </w:rPr>
-                            </w:pPr>
-                            <w:r>
-                              <w:rPr>
-                                <w:rFonts w:ascii="Rubik" w:hAnsi="Rubik" w:cs="Rubik"/>
-                                <w:sz w:val="24"/>
-                                <w:szCs w:val="24"/>
-                              </w:rPr>
-                              <w:t>Id (PK)</w:t>
-                            </w:r>
-                          </w:p>
-                          <w:p>
-                            <w:pPr>
-                              <w:jc w:val="right"/>
-                              <w:rPr>
-                                <w:rFonts w:ascii="Rubik" w:hAnsi="Rubik" w:cs="Rubik" w:hint="cs"/>
-                                <w:sz w:val="24"/>
-                                <w:szCs w:val="24"/>
-                                <w:rtl/>
-                              </w:rPr>
-                            </w:pPr>
-                            <w:r>
-                              <w:rPr>
-                                <w:rFonts w:ascii="Rubik" w:hAnsi="Rubik" w:cs="Rubik"/>
-                                <w:sz w:val="24"/>
-                                <w:szCs w:val="24"/>
-                              </w:rPr>
-                              <w:t>user_id (FK)</w:t>
-                            </w:r>
-                          </w:p>
-                          <w:p>
-                            <w:pPr>
-                              <w:jc w:val="right"/>
-                              <w:rPr>
-                                <w:rFonts w:ascii="Rubik" w:hAnsi="Rubik" w:cs="Rubik"/>
-                                <w:sz w:val="24"/>
-                                <w:szCs w:val="24"/>
-                              </w:rPr>
-                            </w:pPr>
-                            <w:r>
-                              <w:rPr>
-                                <w:rFonts w:ascii="Rubik" w:hAnsi="Rubik" w:cs="Rubik"/>
-                                <w:sz w:val="24"/>
-                                <w:szCs w:val="24"/>
-                              </w:rPr>
-                              <w:t>business_id</w:t>
-                            </w:r>
-                          </w:p>
-                          <w:p>
-                            <w:pPr>
-                              <w:jc w:val="right"/>
-                              <w:rPr>
-                                <w:rFonts w:ascii="Rubik" w:hAnsi="Rubik" w:cs="Rubik" w:hint="cs"/>
-                                <w:sz w:val="24"/>
-                                <w:szCs w:val="24"/>
-                                <w:rtl/>
-                              </w:rPr>
-                            </w:pPr>
-                            <w:r>
-                              <w:rPr>
-                                <w:rFonts w:ascii="Rubik" w:hAnsi="Rubik" w:cs="Rubik" w:hint="cs"/>
-                                <w:sz w:val="24"/>
-                                <w:szCs w:val="24"/>
-                                <w:rtl/>
-                              </w:rPr>
-                              <w:t>...</w:t>
-                            </w:r>
-                          </w:p>
-                        </w:txbxContent>
-                      </wps:txbx>
-                      <wps:bodyPr rot="0" spcFirstLastPara="0" vertOverflow="overflow" horzOverflow="overflow" vert="horz" wrap="square" lIns="91440" tIns="45720" rIns="91440" bIns="45720" numCol="1" spcCol="0" rtlCol="1" fromWordArt="0" anchor="t" anchorCtr="0" forceAA="0" compatLnSpc="1">
-                        <a:prstTxWarp prst="textNoShape">
-                          <a:avLst/>
-                        </a:prstTxWarp>
-                        <a:noAutofit/>
-                      </wps:bodyPr>
-                    </wps:wsp>
-                  </a:graphicData>
-                </a:graphic>
-                <wp14:sizeRelH relativeFrom="margin">
-                  <wp14:pctWidth>0</wp14:pctWidth>
-                </wp14:sizeRelH>
-                <wp14:sizeRelV relativeFrom="margin">
-                  <wp14:pctHeight>0</wp14:pctHeight>
-                </wp14:sizeRelV>
-              </wp:anchor>
-            </w:drawing>
-          </mc:Choice>
-          <mc:Fallback>
-            <w:pict>
-              <v:shapetype w14:anchorId="74E3BC2A" id="_x0000_t202" coordsize="21600,21600" o:spt="202" path="m,l,21600r21600,l21600,xe">
-                <v:stroke joinstyle="miter"/>
-                <v:path gradientshapeok="t" o:connecttype="rect"/>
-              </v:shapetype>
-              <v:shape id="תיבת טקסט 1" o:spid="_x0000_s1026" type="#_x0000_t202" style="position:absolute;left:0;text-align:left;margin-left:0;margin-top:19.05pt;width:119.1pt;height:115.25pt;z-index:251659264;visibility:visible;mso-wrap-style:square;mso-width-percent:0;mso-height-percent:0;mso-wrap-distance-left:9pt;mso-wrap-distance-top:0;mso-wrap-distance-right:9pt;mso-wrap-distance-bottom:0;mso-position-horizontal:left;mso-position-horizontal-relative:margin;mso-position-vertical:absolute;mso-position-vertical-relative:text;mso-width-percent:0;mso-height-percent:0;mso-width-relative:margin;mso-height-relative:margin;v-text-anchor:top" o:gfxdata="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" fillcolor="white [3201]" strokeweight="1.5pt">
-                <v:textbox>
-                  <w:txbxContent>
-                    <w:p>
-                      <w:pPr>
-                        <w:jc w:val="center"/>
-                        <w:rPr>
-                          <w:rFonts w:ascii="Rubik" w:hAnsi="Rubik" w:cs="Rubik"/>
-                          <w:b/>
-                          <w:bCs/>
-                          <w:sz w:val="24"/>
-                          <w:szCs w:val="24"/>
-                        </w:rPr>
-                      </w:pPr>
-                      <w:r>
-                        <w:rPr>
-                          <w:rFonts w:ascii="Rubik" w:hAnsi="Rubik" w:cs="Rubik"/>
-                          <w:b/>
-                          <w:bCs/>
-                          <w:sz w:val="24"/>
-                          <w:szCs w:val="24"/>
-                        </w:rPr>
-                        <w:t>Invoices</w:t>
-                      </w:r>
-                    </w:p>
-                    <w:p>
-                      <w:pPr>
-                        <w:jc w:val="right"/>
-                        <w:rPr>
-                          <w:rFonts w:ascii="Rubik" w:hAnsi="Rubik" w:cs="Rubik"/>
-                          <w:sz w:val="24"/>
-                          <w:szCs w:val="24"/>
-                        </w:rPr>
-                      </w:pPr>
-                      <w:r>
-                        <w:rPr>
-                          <w:rFonts w:ascii="Rubik" w:hAnsi="Rubik" w:cs="Rubik"/>
-                          <w:sz w:val="24"/>
-                          <w:szCs w:val="24"/>
-                        </w:rPr>
-                        <w:t>Id (PK)</w:t>
-                      </w:r>
-                    </w:p>
-                    <w:p>
-                      <w:pPr>
-                        <w:jc w:val="right"/>
-                        <w:rPr>
-                          <w:rFonts w:ascii="Rubik" w:hAnsi="Rubik" w:cs="Rubik" w:hint="cs"/>
-                          <w:sz w:val="24"/>
-                          <w:szCs w:val="24"/>
-                          <w:rtl/>
-                        </w:rPr>
-                      </w:pPr>
-                      <w:r>
-                        <w:rPr>
-                          <w:rFonts w:ascii="Rubik" w:hAnsi="Rubik" w:cs="Rubik"/>
-                          <w:sz w:val="24"/>
-                          <w:szCs w:val="24"/>
-                        </w:rPr>
-                        <w:t>user_id (FK)</w:t>
-                      </w:r>
-                    </w:p>
-                    <w:p>
-                      <w:pPr>
-                        <w:jc w:val="right"/>
-                        <w:rPr>
-                          <w:rFonts w:ascii="Rubik" w:hAnsi="Rubik" w:cs="Rubik"/>
-                          <w:sz w:val="24"/>
-                          <w:szCs w:val="24"/>
-                        </w:rPr>
-                      </w:pPr>
-                      <w:r>
-                        <w:rPr>
-                          <w:rFonts w:ascii="Rubik" w:hAnsi="Rubik" w:cs="Rubik"/>
-                          <w:sz w:val="24"/>
-                          <w:szCs w:val="24"/>
-                        </w:rPr>
-                        <w:t>business_id</w:t>
-                      </w:r>
-                    </w:p>
-                    <w:p>
-                      <w:pPr>
-                        <w:jc w:val="right"/>
-                        <w:rPr>
-                          <w:rFonts w:ascii="Rubik" w:hAnsi="Rubik" w:cs="Rubik" w:hint="cs"/>
-                          <w:sz w:val="24"/>
-                          <w:szCs w:val="24"/>
-                          <w:rtl/>
-                        </w:rPr>
-                      </w:pPr>
-                      <w:r>
-                        <w:rPr>
-                          <w:rFonts w:ascii="Rubik" w:hAnsi="Rubik" w:cs="Rubik" w:hint="cs"/>
-                          <w:sz w:val="24"/>
-                          <w:szCs w:val="24"/>
-                          <w:rtl/>
-                        </w:rPr>
-                        <w:t>...</w:t>
-                      </w:r>
-                    </w:p>
-                  </w:txbxContent>
-                </v:textbox>
-                <w10:wrap anchorx="margin"/>
-              </v:shape>
-            </w:pict>
-          </mc:Fallback>
-        </mc:AlternateContent>
-      </w:r>
-    </w:p>
-    <w:p>
-      <w:pPr>
-        <w:rPr>
-          <w:rFonts w:ascii="Rubik" w:hAnsi="Rubik" w:cs="Rubik" w:hint="cs"/>
-          <w:sz w:val="20"/>
-          <w:szCs w:val="20"/>
-          <w:rtl/>
-        </w:rPr>
-      </w:pPr>
-      <w:r>
-        <w:rPr>
-          <w:rFonts w:ascii="Rubik" w:hAnsi="Rubik" w:cs="Rubik" w:hint="cs"/>
-          <w:noProof/>
-          <w:sz w:val="20"/>
-          <w:szCs w:val="20"/>
-          <w:rtl/>
-          <w:lang w:val="he-IL"/>
-        </w:rPr>
-        <mc:AlternateContent>
-          <mc:Choice Requires="wps">
-            <w:drawing>
-              <wp:anchor distT="0" distB="0" distL="114300" distR="114300" simplePos="0" relativeHeight="251663360" behindDoc="0" locked="0" layoutInCell="1" allowOverlap="1" wp14:anchorId="5B62CFBF" wp14:editId="4C3B9D8D">
-                <wp:simplePos x="0" y="0"/>
-                <wp:positionH relativeFrom="margin">
-                  <wp:posOffset>3841841</wp:posOffset>
-                </wp:positionH>
-                <wp:positionV relativeFrom="paragraph">
-                  <wp:posOffset>4808</wp:posOffset>
-                </wp:positionV>
-                <wp:extent cx="1485900" cy="1480004"/>
-                <wp:effectExtent l="0" t="0" r="19050" b="25400"/>
-                <wp:wrapNone/>
-                <wp:docPr id="1051529854" name="תיבת טקסט 2"/>
-                <wp:cNvGraphicFramePr/>
-                <a:graphic xmlns:a="http://schemas.openxmlformats.org/drawingml/2006/main">
-                  <a:graphicData uri="http://schemas.microsoft.com/office/word/2010/wordprocessingShape">
-                    <wps:wsp>
-                      <wps:cNvSpPr txBox="1"/>
-                      <wps:spPr>
-                        <a:xfrm>
-                          <a:off x="0" y="0"/>
-                          <a:ext cx="1485900" cy="1480004"/>
+                          <a:ext cx="1485900" cy="1422400"/>
                         </a:xfrm>
                         <a:prstGeom prst="rect">
                           <a:avLst/>
@@ -11584,24 +11293,6 @@
                                 <w:rFonts w:ascii="Rubik" w:hAnsi="Rubik" w:cs="Rubik"/>
                                 <w:sz w:val="24"/>
                                 <w:szCs w:val="24"/>
-                              </w:rPr>
-                            </w:pPr>
-                            <w:r>
-                              <w:rPr>
-                                <w:rFonts w:ascii="Rubik" w:hAnsi="Rubik" w:cs="Rubik"/>
-                                <w:sz w:val="24"/>
-                                <w:szCs w:val="24"/>
-                              </w:rPr>
-                              <w:t>business_id</w:t>
-                            </w:r>
-                          </w:p>
-                          <w:p>
-                            <w:pPr>
-                              <w:jc w:val="right"/>
-                              <w:rPr>
-                                <w:rFonts w:ascii="Rubik" w:hAnsi="Rubik" w:cs="Rubik" w:hint="cs"/>
-                                <w:sz w:val="24"/>
-                                <w:szCs w:val="24"/>
                                 <w:rtl/>
                               </w:rPr>
                             </w:pPr>
@@ -11644,7 +11335,11 @@
           </mc:Choice>
           <mc:Fallback>
             <w:pict>
-              <v:shape w14:anchorId="5B62CFBF" id="תיבת טקסט 2" o:spid="_x0000_s1027" type="#_x0000_t202" style="position:absolute;left:0;text-align:left;margin-left:302.5pt;margin-top:.4pt;width:117pt;height:116.55pt;z-index:251663360;visibility:visible;mso-wrap-style:square;mso-width-percent:0;mso-height-percent:0;mso-wrap-distance-left:9pt;mso-wrap-distance-top:0;mso-wrap-distance-right:9pt;mso-wrap-distance-bottom:0;mso-position-horizontal:absolute;mso-position-horizontal-relative:margin;mso-position-vertical:absolute;mso-position-vertical-relative:text;mso-width-percent:0;mso-height-percent:0;mso-width-relative:margin;mso-height-relative:margin;v-text-anchor:top" o:gfxdata="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" fillcolor="white [3201]" strokeweight="1.5pt">
+              <v:shapetype w14:anchorId="5B62CFBF" id="_x0000_t202" coordsize="21600,21600" o:spt="202" path="m,l,21600r21600,l21600,xe">
+                <v:stroke joinstyle="miter"/>
+                <v:path gradientshapeok="t" o:connecttype="rect"/>
+              </v:shapetype>
+              <v:shape id="תיבת טקסט 1" o:spid="_x0000_s1026" type="#_x0000_t202" style="position:absolute;left:0;text-align:left;margin-left:301pt;margin-top:20.9pt;width:117pt;height:112pt;z-index:251663360;visibility:visible;mso-wrap-style:square;mso-width-percent:0;mso-height-percent:0;mso-wrap-distance-left:9pt;mso-wrap-distance-top:0;mso-wrap-distance-right:9pt;mso-wrap-distance-bottom:0;mso-position-horizontal:absolute;mso-position-horizontal-relative:margin;mso-position-vertical:absolute;mso-position-vertical-relative:text;mso-width-percent:0;mso-height-percent:0;mso-width-relative:margin;mso-height-relative:margin;v-text-anchor:top" o:gfxdata="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" fillcolor="white [3201]" strokeweight="1.5pt">
                 <v:textbox>
                   <w:txbxContent>
                     <w:p>
@@ -11712,24 +11407,6 @@
                           <w:rFonts w:ascii="Rubik" w:hAnsi="Rubik" w:cs="Rubik"/>
                           <w:sz w:val="24"/>
                           <w:szCs w:val="24"/>
-                        </w:rPr>
-                      </w:pPr>
-                      <w:r>
-                        <w:rPr>
-                          <w:rFonts w:ascii="Rubik" w:hAnsi="Rubik" w:cs="Rubik"/>
-                          <w:sz w:val="24"/>
-                          <w:szCs w:val="24"/>
-                        </w:rPr>
-                        <w:t>business_id</w:t>
-                      </w:r>
-                    </w:p>
-                    <w:p>
-                      <w:pPr>
-                        <w:jc w:val="right"/>
-                        <w:rPr>
-                          <w:rFonts w:ascii="Rubik" w:hAnsi="Rubik" w:cs="Rubik" w:hint="cs"/>
-                          <w:sz w:val="24"/>
-                          <w:szCs w:val="24"/>
                           <w:rtl/>
                         </w:rPr>
                       </w:pPr>
@@ -11758,26 +11435,6 @@
           </mc:Fallback>
         </mc:AlternateContent>
       </w:r>
-    </w:p>
-    <w:p>
-      <w:pPr>
-        <w:rPr>
-          <w:rFonts w:ascii="Rubik" w:hAnsi="Rubik" w:cs="Rubik" w:hint="cs"/>
-          <w:sz w:val="20"/>
-          <w:szCs w:val="20"/>
-          <w:rtl/>
-        </w:rPr>
-      </w:pPr>
-    </w:p>
-    <w:p>
-      <w:pPr>
-        <w:rPr>
-          <w:rFonts w:ascii="Rubik" w:hAnsi="Rubik" w:cs="Rubik" w:hint="cs"/>
-          <w:sz w:val="20"/>
-          <w:szCs w:val="20"/>
-          <w:rtl/>
-        </w:rPr>
-      </w:pPr>
       <w:r>
         <w:rPr>
           <w:rFonts w:ascii="Rubik" w:hAnsi="Rubik" w:cs="Rubik" w:hint="cs"/>
@@ -11790,7 +11447,312 @@
         <mc:AlternateContent>
           <mc:Choice Requires="wps">
             <w:drawing>
-              <wp:anchor distT="0" distB="0" distL="114300" distR="114300" simplePos="0" relativeHeight="251668480" behindDoc="0" locked="0" layoutInCell="1" allowOverlap="1" wp14:anchorId="280C313D" wp14:editId="504670AA">
+              <wp:anchor distT="0" distB="0" distL="114300" distR="114300" simplePos="0" relativeHeight="251659264" behindDoc="0" locked="0" layoutInCell="1" allowOverlap="1" wp14:anchorId="74E3BC2A" wp14:editId="1E93FD70">
+                <wp:simplePos x="0" y="0"/>
+                <wp:positionH relativeFrom="margin">
+                  <wp:align>left</wp:align>
+                </wp:positionH>
+                <wp:positionV relativeFrom="paragraph">
+                  <wp:posOffset>241753</wp:posOffset>
+                </wp:positionV>
+                <wp:extent cx="1512570" cy="1463675"/>
+                <wp:effectExtent l="0" t="0" r="11430" b="22225"/>
+                <wp:wrapNone/>
+                <wp:docPr id="462933301" name="תיבת טקסט 2"/>
+                <wp:cNvGraphicFramePr/>
+                <a:graphic xmlns:a="http://schemas.openxmlformats.org/drawingml/2006/main">
+                  <a:graphicData uri="http://schemas.microsoft.com/office/word/2010/wordprocessingShape">
+                    <wps:wsp>
+                      <wps:cNvSpPr txBox="1"/>
+                      <wps:spPr>
+                        <a:xfrm>
+                          <a:off x="0" y="0"/>
+                          <a:ext cx="1512570" cy="1463675"/>
+                        </a:xfrm>
+                        <a:prstGeom prst="rect">
+                          <a:avLst/>
+                        </a:prstGeom>
+                        <a:solidFill>
+                          <a:schemeClr val="lt1"/>
+                        </a:solidFill>
+                        <a:ln w="19050">
+                          <a:solidFill>
+                            <a:prstClr val="black"/>
+                          </a:solidFill>
+                        </a:ln>
+                      </wps:spPr>
+                      <wps:txbx>
+                        <w:txbxContent>
+                          <w:p>
+                            <w:pPr>
+                              <w:jc w:val="center"/>
+                              <w:rPr>
+                                <w:rFonts w:ascii="Rubik" w:hAnsi="Rubik" w:cs="Rubik"/>
+                                <w:b/>
+                                <w:bCs/>
+                                <w:sz w:val="24"/>
+                                <w:szCs w:val="24"/>
+                              </w:rPr>
+                            </w:pPr>
+                            <w:r>
+                              <w:rPr>
+                                <w:rFonts w:ascii="Rubik" w:hAnsi="Rubik" w:cs="Rubik"/>
+                                <w:b/>
+                                <w:bCs/>
+                                <w:sz w:val="24"/>
+                                <w:szCs w:val="24"/>
+                              </w:rPr>
+                              <w:t>Invoices</w:t>
+                            </w:r>
+                          </w:p>
+                          <w:p>
+                            <w:pPr>
+                              <w:jc w:val="right"/>
+                              <w:rPr>
+                                <w:rFonts w:ascii="Rubik" w:hAnsi="Rubik" w:cs="Rubik"/>
+                                <w:sz w:val="24"/>
+                                <w:szCs w:val="24"/>
+                              </w:rPr>
+                            </w:pPr>
+                            <w:r>
+                              <w:rPr>
+                                <w:rFonts w:ascii="Rubik" w:hAnsi="Rubik" w:cs="Rubik"/>
+                                <w:sz w:val="24"/>
+                                <w:szCs w:val="24"/>
+                              </w:rPr>
+                              <w:t>Id (PK)</w:t>
+                            </w:r>
+                          </w:p>
+                          <w:p>
+                            <w:pPr>
+                              <w:jc w:val="right"/>
+                              <w:rPr>
+                                <w:rFonts w:ascii="Rubik" w:hAnsi="Rubik" w:cs="Rubik"/>
+                                <w:sz w:val="24"/>
+                                <w:szCs w:val="24"/>
+                                <w:rtl/>
+                              </w:rPr>
+                            </w:pPr>
+                            <w:r>
+                              <w:rPr>
+                                <w:rFonts w:ascii="Rubik" w:hAnsi="Rubik" w:cs="Rubik"/>
+                                <w:sz w:val="24"/>
+                                <w:szCs w:val="24"/>
+                              </w:rPr>
+                              <w:t>user_id (FK)</w:t>
+                            </w:r>
+                          </w:p>
+                          <w:p>
+                            <w:pPr>
+                              <w:jc w:val="right"/>
+                              <w:rPr>
+                                <w:rFonts w:ascii="Rubik" w:hAnsi="Rubik" w:cs="Rubik"/>
+                                <w:sz w:val="24"/>
+                                <w:szCs w:val="24"/>
+                              </w:rPr>
+                            </w:pPr>
+                            <w:r>
+                              <w:rPr>
+                                <w:rFonts w:ascii="Rubik" w:hAnsi="Rubik" w:cs="Rubik"/>
+                                <w:sz w:val="24"/>
+                                <w:szCs w:val="24"/>
+                              </w:rPr>
+                              <w:t>business_id</w:t>
+                            </w:r>
+                          </w:p>
+                          <w:p>
+                            <w:pPr>
+                              <w:jc w:val="right"/>
+                              <w:rPr>
+                                <w:rFonts w:ascii="Rubik" w:hAnsi="Rubik" w:cs="Rubik"/>
+                                <w:sz w:val="24"/>
+                                <w:szCs w:val="24"/>
+                                <w:rtl/>
+                              </w:rPr>
+                            </w:pPr>
+                            <w:r>
+                              <w:rPr>
+                                <w:rFonts w:ascii="Rubik" w:hAnsi="Rubik" w:cs="Rubik" w:hint="cs"/>
+                                <w:sz w:val="24"/>
+                                <w:szCs w:val="24"/>
+                                <w:rtl/>
+                              </w:rPr>
+                              <w:t>...</w:t>
+                            </w:r>
+                          </w:p>
+                        </w:txbxContent>
+                      </wps:txbx>
+                      <wps:bodyPr rot="0" spcFirstLastPara="0" vertOverflow="overflow" horzOverflow="overflow" vert="horz" wrap="square" lIns="91440" tIns="45720" rIns="91440" bIns="45720" numCol="1" spcCol="0" rtlCol="1" fromWordArt="0" anchor="t" anchorCtr="0" forceAA="0" compatLnSpc="1">
+                        <a:prstTxWarp prst="textNoShape">
+                          <a:avLst/>
+                        </a:prstTxWarp>
+                        <a:noAutofit/>
+                      </wps:bodyPr>
+                    </wps:wsp>
+                  </a:graphicData>
+                </a:graphic>
+                <wp14:sizeRelH relativeFrom="margin">
+                  <wp14:pctWidth>0</wp14:pctWidth>
+                </wp14:sizeRelH>
+                <wp14:sizeRelV relativeFrom="margin">
+                  <wp14:pctHeight>0</wp14:pctHeight>
+                </wp14:sizeRelV>
+              </wp:anchor>
+            </w:drawing>
+          </mc:Choice>
+          <mc:Fallback>
+            <w:pict>
+              <v:shape w14:anchorId="74E3BC2A" id="תיבת טקסט 2" o:spid="_x0000_s1027" type="#_x0000_t202" style="position:absolute;left:0;text-align:left;margin-left:0;margin-top:19.05pt;width:119.1pt;height:115.25pt;z-index:251659264;visibility:visible;mso-wrap-style:square;mso-width-percent:0;mso-height-percent:0;mso-wrap-distance-left:9pt;mso-wrap-distance-top:0;mso-wrap-distance-right:9pt;mso-wrap-distance-bottom:0;mso-position-horizontal:left;mso-position-horizontal-relative:margin;mso-position-vertical:absolute;mso-position-vertical-relative:text;mso-width-percent:0;mso-height-percent:0;mso-width-relative:margin;mso-height-relative:margin;v-text-anchor:top" o:gfxdata="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" fillcolor="white [3201]" strokeweight="1.5pt">
+                <v:textbox>
+                  <w:txbxContent>
+                    <w:p>
+                      <w:pPr>
+                        <w:jc w:val="center"/>
+                        <w:rPr>
+                          <w:rFonts w:ascii="Rubik" w:hAnsi="Rubik" w:cs="Rubik"/>
+                          <w:b/>
+                          <w:bCs/>
+                          <w:sz w:val="24"/>
+                          <w:szCs w:val="24"/>
+                        </w:rPr>
+                      </w:pPr>
+                      <w:r>
+                        <w:rPr>
+                          <w:rFonts w:ascii="Rubik" w:hAnsi="Rubik" w:cs="Rubik"/>
+                          <w:b/>
+                          <w:bCs/>
+                          <w:sz w:val="24"/>
+                          <w:szCs w:val="24"/>
+                        </w:rPr>
+                        <w:t>Invoices</w:t>
+                      </w:r>
+                    </w:p>
+                    <w:p>
+                      <w:pPr>
+                        <w:jc w:val="right"/>
+                        <w:rPr>
+                          <w:rFonts w:ascii="Rubik" w:hAnsi="Rubik" w:cs="Rubik"/>
+                          <w:sz w:val="24"/>
+                          <w:szCs w:val="24"/>
+                        </w:rPr>
+                      </w:pPr>
+                      <w:r>
+                        <w:rPr>
+                          <w:rFonts w:ascii="Rubik" w:hAnsi="Rubik" w:cs="Rubik"/>
+                          <w:sz w:val="24"/>
+                          <w:szCs w:val="24"/>
+                        </w:rPr>
+                        <w:t>Id (PK)</w:t>
+                      </w:r>
+                    </w:p>
+                    <w:p>
+                      <w:pPr>
+                        <w:jc w:val="right"/>
+                        <w:rPr>
+                          <w:rFonts w:ascii="Rubik" w:hAnsi="Rubik" w:cs="Rubik"/>
+                          <w:sz w:val="24"/>
+                          <w:szCs w:val="24"/>
+                          <w:rtl/>
+                        </w:rPr>
+                      </w:pPr>
+                      <w:r>
+                        <w:rPr>
+                          <w:rFonts w:ascii="Rubik" w:hAnsi="Rubik" w:cs="Rubik"/>
+                          <w:sz w:val="24"/>
+                          <w:szCs w:val="24"/>
+                        </w:rPr>
+                        <w:t>user_id (FK)</w:t>
+                      </w:r>
+                    </w:p>
+                    <w:p>
+                      <w:pPr>
+                        <w:jc w:val="right"/>
+                        <w:rPr>
+                          <w:rFonts w:ascii="Rubik" w:hAnsi="Rubik" w:cs="Rubik"/>
+                          <w:sz w:val="24"/>
+                          <w:szCs w:val="24"/>
+                        </w:rPr>
+                      </w:pPr>
+                      <w:r>
+                        <w:rPr>
+                          <w:rFonts w:ascii="Rubik" w:hAnsi="Rubik" w:cs="Rubik"/>
+                          <w:sz w:val="24"/>
+                          <w:szCs w:val="24"/>
+                        </w:rPr>
+                        <w:t>business_id</w:t>
+                      </w:r>
+                    </w:p>
+                    <w:p>
+                      <w:pPr>
+                        <w:jc w:val="right"/>
+                        <w:rPr>
+                          <w:rFonts w:ascii="Rubik" w:hAnsi="Rubik" w:cs="Rubik"/>
+                          <w:sz w:val="24"/>
+                          <w:szCs w:val="24"/>
+                          <w:rtl/>
+                        </w:rPr>
+                      </w:pPr>
+                      <w:r>
+                        <w:rPr>
+                          <w:rFonts w:ascii="Rubik" w:hAnsi="Rubik" w:cs="Rubik" w:hint="cs"/>
+                          <w:sz w:val="24"/>
+                          <w:szCs w:val="24"/>
+                          <w:rtl/>
+                        </w:rPr>
+                        <w:t>...</w:t>
+                      </w:r>
+                    </w:p>
+                  </w:txbxContent>
+                </v:textbox>
+                <w10:wrap anchorx="margin"/>
+              </v:shape>
+            </w:pict>
+          </mc:Fallback>
+        </mc:AlternateContent>
+      </w:r>
+    </w:p>
+    <w:p>
+      <w:pPr>
+        <w:rPr>
+          <w:rFonts w:ascii="Rubik" w:hAnsi="Rubik" w:cs="Rubik"/>
+          <w:sz w:val="20"/>
+          <w:szCs w:val="20"/>
+          <w:rtl/>
+        </w:rPr>
+      </w:pPr>
+    </w:p>
+    <w:p>
+      <w:pPr>
+        <w:rPr>
+          <w:rFonts w:ascii="Rubik" w:hAnsi="Rubik" w:cs="Rubik"/>
+          <w:sz w:val="20"/>
+          <w:szCs w:val="20"/>
+          <w:rtl/>
+        </w:rPr>
+      </w:pPr>
+    </w:p>
+    <w:p>
+      <w:pPr>
+        <w:rPr>
+          <w:rFonts w:ascii="Rubik" w:hAnsi="Rubik" w:cs="Rubik"/>
+          <w:sz w:val="20"/>
+          <w:szCs w:val="20"/>
+          <w:rtl/>
+        </w:rPr>
+      </w:pPr>
+      <w:r>
+        <w:rPr>
+          <w:rFonts w:ascii="Rubik" w:hAnsi="Rubik" w:cs="Rubik" w:hint="cs"/>
+          <w:noProof/>
+          <w:sz w:val="20"/>
+          <w:szCs w:val="20"/>
+          <w:rtl/>
+          <w:lang w:val="he-IL"/>
+        </w:rPr>
+        <mc:AlternateContent>
+          <mc:Choice Requires="wps">
+            <w:drawing>
+              <wp:anchor distT="0" distB="0" distL="114300" distR="114300" simplePos="0" relativeHeight="251668480" behindDoc="0" locked="0" layoutInCell="1" allowOverlap="1" wp14:anchorId="280C313D" wp14:editId="65E1F4E4">
                 <wp:simplePos x="0" y="0"/>
                 <wp:positionH relativeFrom="margin">
                   <wp:posOffset>1485899</wp:posOffset>
@@ -11814,10 +11776,13 @@
                         </a:xfrm>
                         <a:prstGeom prst="curvedConnector3">
                           <a:avLst>
-                            <a:gd name="adj1" fmla="val 52164"/>
+                            <a:gd name="adj1" fmla="val 54038"/>
                           </a:avLst>
                         </a:prstGeom>
                         <a:ln w="38100">
+                          <a:solidFill>
+                            <a:srgbClr val="00B0F0"/>
+                          </a:solidFill>
                           <a:tailEnd type="triangle"/>
                         </a:ln>
                       </wps:spPr>
@@ -11850,7 +11815,7 @@
           </mc:Choice>
           <mc:Fallback>
             <w:pict>
-              <v:shapetype w14:anchorId="4B33EF47" id="_x0000_t38" coordsize="21600,21600" o:spt="38" o:oned="t" path="m,c@0,0@1,5400@1,10800@1,16200@2,21600,21600,21600e" filled="f">
+              <v:shapetype w14:anchorId="4EABEC96" id="_x0000_t38" coordsize="21600,21600" o:spt="38" o:oned="t" path="m,c@0,0@1,5400@1,10800@1,16200@2,21600,21600,21600e" filled="f">
                 <v:formulas>
                   <v:f eqn="mid #0 0"/>
                   <v:f eqn="val #0"/>
@@ -11862,7 +11827,7 @@
                 </v:handles>
                 <o:lock v:ext="edit" shapetype="t"/>
               </v:shapetype>
-              <v:shape id="מחבר: מעוקל 1" o:spid="_x0000_s1026" type="#_x0000_t38" style="position:absolute;left:0;text-align:left;margin-left:117pt;margin-top:2.55pt;width:182.95pt;height:38.85pt;flip:x;z-index:251668480;visibility:visible;mso-wrap-style:square;mso-width-percent:0;mso-height-percent:0;mso-wrap-distance-left:9pt;mso-wrap-distance-top:0;mso-wrap-distance-right:9pt;mso-wrap-distance-bottom:0;mso-position-horizontal:absolute;mso-position-horizontal-relative:margin;mso-position-vertical:absolute;mso-position-vertical-relative:text;mso-width-percent:0;mso-height-percent:0;mso-width-relative:margin;mso-height-relative:margin" o:gfxdata="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" adj="11267" strokecolor="#4472c4 [3204]" strokeweight="3pt">
+              <v:shape id="מחבר: מעוקל 1" o:spid="_x0000_s1026" type="#_x0000_t38" style="position:absolute;left:0;text-align:left;margin-left:117pt;margin-top:2.55pt;width:182.95pt;height:38.85pt;flip:x;z-index:251668480;visibility:visible;mso-wrap-style:square;mso-width-percent:0;mso-height-percent:0;mso-wrap-distance-left:9pt;mso-wrap-distance-top:0;mso-wrap-distance-right:9pt;mso-wrap-distance-bottom:0;mso-position-horizontal:absolute;mso-position-horizontal-relative:margin;mso-position-vertical:absolute;mso-position-vertical-relative:text;mso-width-percent:0;mso-height-percent:0;mso-width-relative:margin;mso-height-relative:margin" o:gfxdata="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" adj="11672" strokecolor="#00b0f0" strokeweight="3pt">
                 <v:stroke endarrow="block" joinstyle="miter"/>
                 <w10:wrap anchorx="margin"/>
               </v:shape>
@@ -11882,7 +11847,7 @@
         <mc:AlternateContent>
           <mc:Choice Requires="wps">
             <w:drawing>
-              <wp:anchor distT="0" distB="0" distL="114300" distR="114300" simplePos="0" relativeHeight="251666432" behindDoc="0" locked="0" layoutInCell="1" allowOverlap="1" wp14:anchorId="3FD4B9EB" wp14:editId="4E026F29">
+              <wp:anchor distT="0" distB="0" distL="114300" distR="114300" simplePos="0" relativeHeight="251666432" behindDoc="0" locked="0" layoutInCell="1" allowOverlap="1" wp14:anchorId="3FD4B9EB" wp14:editId="3EBFF9E1">
                 <wp:simplePos x="0" y="0"/>
                 <wp:positionH relativeFrom="column">
                   <wp:posOffset>3488690</wp:posOffset>
@@ -11906,10 +11871,13 @@
                         </a:xfrm>
                         <a:prstGeom prst="curvedConnector3">
                           <a:avLst>
-                            <a:gd name="adj1" fmla="val 53683"/>
+                            <a:gd name="adj1" fmla="val 45473"/>
                           </a:avLst>
                         </a:prstGeom>
                         <a:ln w="38100">
+                          <a:solidFill>
+                            <a:srgbClr val="00B0F0"/>
+                          </a:solidFill>
                           <a:tailEnd type="triangle"/>
                         </a:ln>
                       </wps:spPr>
@@ -11942,7 +11910,7 @@
           </mc:Choice>
           <mc:Fallback>
             <w:pict>
-              <v:shape w14:anchorId="4EDCE2F6" id="מחבר: מעוקל 1" o:spid="_x0000_s1026" type="#_x0000_t38" style="position:absolute;left:0;text-align:left;margin-left:274.7pt;margin-top:2.15pt;width:26.1pt;height:152.75pt;flip:x;z-index:251666432;visibility:visible;mso-wrap-style:square;mso-width-percent:0;mso-height-percent:0;mso-wrap-distance-left:9pt;mso-wrap-distance-top:0;mso-wrap-distance-right:9pt;mso-wrap-distance-bottom:0;mso-position-horizontal:absolute;mso-position-horizontal-relative:text;mso-position-vertical:absolute;mso-position-vertical-relative:text;mso-width-percent:0;mso-height-percent:0;mso-width-relative:margin;mso-height-relative:margin" o:gfxdata="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" adj="11596" strokecolor="#4472c4 [3204]" strokeweight="3pt">
+              <v:shape w14:anchorId="726E5E9D" id="מחבר: מעוקל 1" o:spid="_x0000_s1026" type="#_x0000_t38" style="position:absolute;left:0;text-align:left;margin-left:274.7pt;margin-top:2.15pt;width:26.1pt;height:152.75pt;flip:x;z-index:251666432;visibility:visible;mso-wrap-style:square;mso-width-percent:0;mso-height-percent:0;mso-wrap-distance-left:9pt;mso-wrap-distance-top:0;mso-wrap-distance-right:9pt;mso-wrap-distance-bottom:0;mso-position-horizontal:absolute;mso-position-horizontal-relative:text;mso-position-vertical:absolute;mso-position-vertical-relative:text;mso-width-percent:0;mso-height-percent:0;mso-width-relative:margin;mso-height-relative:margin" o:gfxdata="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" adj="9822" strokecolor="#00b0f0" strokeweight="3pt">
                 <v:stroke endarrow="block" joinstyle="miter"/>
               </v:shape>
             </w:pict>
@@ -11971,7 +11939,7 @@
         <mc:AlternateContent>
           <mc:Choice Requires="wps">
             <w:drawing>
-              <wp:anchor distT="0" distB="0" distL="114300" distR="114300" simplePos="0" relativeHeight="251664384" behindDoc="0" locked="0" layoutInCell="1" allowOverlap="1" wp14:anchorId="133844A0" wp14:editId="1138B5B4">
+              <wp:anchor distT="0" distB="0" distL="114300" distR="114300" simplePos="0" relativeHeight="251664384" behindDoc="0" locked="0" layoutInCell="1" allowOverlap="1" wp14:anchorId="133844A0" wp14:editId="703F6442">
                 <wp:simplePos x="0" y="0"/>
                 <wp:positionH relativeFrom="column">
                   <wp:posOffset>-16330</wp:posOffset>
@@ -11995,10 +11963,13 @@
                         </a:xfrm>
                         <a:prstGeom prst="curvedConnector3">
                           <a:avLst>
-                            <a:gd name="adj1" fmla="val 112483"/>
+                            <a:gd name="adj1" fmla="val 112473"/>
                           </a:avLst>
                         </a:prstGeom>
                         <a:ln w="38100">
+                          <a:solidFill>
+                            <a:srgbClr val="00B0F0"/>
+                          </a:solidFill>
                           <a:tailEnd type="triangle"/>
                         </a:ln>
                       </wps:spPr>
@@ -12031,7 +12002,7 @@
           </mc:Choice>
           <mc:Fallback>
             <w:pict>
-              <v:shape w14:anchorId="6AFDD4FB" id="מחבר: מעוקל 1" o:spid="_x0000_s1026" type="#_x0000_t38" style="position:absolute;left:0;text-align:left;margin-left:-1.3pt;margin-top:16.3pt;width:159.85pt;height:115.7pt;flip:x y;z-index:251664384;visibility:visible;mso-wrap-style:square;mso-width-percent:0;mso-height-percent:0;mso-wrap-distance-left:9pt;mso-wrap-distance-top:0;mso-wrap-distance-right:9pt;mso-wrap-distance-bottom:0;mso-position-horizontal:absolute;mso-position-horizontal-relative:text;mso-position-vertical:absolute;mso-position-vertical-relative:text;mso-width-percent:0;mso-height-percent:0;mso-width-relative:margin;mso-height-relative:margin" o:gfxdata="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" adj="24296" strokecolor="#4472c4 [3204]" strokeweight="3pt">
+              <v:shape w14:anchorId="241A7134" id="מחבר: מעוקל 1" o:spid="_x0000_s1026" type="#_x0000_t38" style="position:absolute;left:0;text-align:left;margin-left:-1.3pt;margin-top:16.3pt;width:159.85pt;height:115.7pt;flip:x y;z-index:251664384;visibility:visible;mso-wrap-style:square;mso-width-percent:0;mso-height-percent:0;mso-wrap-distance-left:9pt;mso-wrap-distance-top:0;mso-wrap-distance-right:9pt;mso-wrap-distance-bottom:0;mso-position-horizontal:absolute;mso-position-horizontal-relative:text;mso-position-vertical:absolute;mso-position-vertical-relative:text;mso-width-percent:0;mso-height-percent:0;mso-width-relative:margin;mso-height-relative:margin" o:gfxdata="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" adj="24294" strokecolor="#00b0f0" strokeweight="3pt">
                 <v:stroke endarrow="block" joinstyle="miter"/>
               </v:shape>
             </w:pict>
@@ -12070,13 +12041,13 @@
         <mc:AlternateContent>
           <mc:Choice Requires="wps">
             <w:drawing>
-              <wp:anchor distT="0" distB="0" distL="114300" distR="114300" simplePos="0" relativeHeight="251661312" behindDoc="0" locked="0" layoutInCell="1" allowOverlap="1" wp14:anchorId="08971F0E" wp14:editId="631F231E">
+              <wp:anchor distT="0" distB="0" distL="114300" distR="114300" simplePos="0" relativeHeight="251661312" behindDoc="0" locked="0" layoutInCell="1" allowOverlap="1" wp14:anchorId="08971F0E" wp14:editId="6CEC28B6">
                 <wp:simplePos x="0" y="0"/>
                 <wp:positionH relativeFrom="column">
-                  <wp:posOffset>1986007</wp:posOffset>
+                  <wp:posOffset>2003229</wp:posOffset>
                 </wp:positionH>
                 <wp:positionV relativeFrom="paragraph">
-                  <wp:posOffset>89807</wp:posOffset>
+                  <wp:posOffset>107120</wp:posOffset>
                 </wp:positionV>
                 <wp:extent cx="1485900" cy="1502228"/>
                 <wp:effectExtent l="0" t="0" r="19050" b="22225"/>
@@ -12242,7 +12213,7 @@
           </mc:Choice>
           <mc:Fallback>
             <w:pict>
-              <v:shape w14:anchorId="08971F0E" id="תיבת טקסט 6" o:spid="_x0000_s1028" type="#_x0000_t202" style="position:absolute;left:0;text-align:left;margin-left:156.4pt;margin-top:7.05pt;width:117pt;height:118.3pt;z-index:251661312;visibility:visible;mso-wrap-style:square;mso-width-percent:0;mso-height-percent:0;mso-wrap-distance-left:9pt;mso-wrap-distance-top:0;mso-wrap-distance-right:9pt;mso-wrap-distance-bottom:0;mso-position-horizontal:absolute;mso-position-horizontal-relative:text;mso-position-vertical:absolute;mso-position-vertical-relative:text;mso-width-percent:0;mso-height-percent:0;mso-width-relative:margin;mso-height-relative:margin;v-text-anchor:top" o:gfxdata="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" fillcolor="white [3201]" strokeweight="1.5pt">
+              <v:shape w14:anchorId="08971F0E" id="תיבת טקסט 6" o:spid="_x0000_s1028" type="#_x0000_t202" style="position:absolute;left:0;text-align:left;margin-left:157.75pt;margin-top:8.45pt;width:117pt;height:118.3pt;z-index:251661312;visibility:visible;mso-wrap-style:square;mso-width-percent:0;mso-height-percent:0;mso-wrap-distance-left:9pt;mso-wrap-distance-top:0;mso-wrap-distance-right:9pt;mso-wrap-distance-bottom:0;mso-position-horizontal:absolute;mso-position-horizontal-relative:text;mso-position-vertical:absolute;mso-position-vertical-relative:text;mso-width-percent:0;mso-height-percent:0;mso-width-relative:margin;mso-height-relative:margin;v-text-anchor:top" o:gfxdata="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" fillcolor="white [3201]" strokeweight="1.5pt">
                 <v:textbox>
                   <w:txbxContent>
                     <w:p>
@@ -12410,7 +12381,7 @@
     <w:p>
       <w:pPr>
         <w:rPr>
-          <w:rFonts w:ascii="Rubik" w:hAnsi="Rubik" w:cs="Rubik" w:hint="cs"/>
+          <w:rFonts w:ascii="Rubik" w:hAnsi="Rubik" w:cs="Rubik"/>
           <w:sz w:val="20"/>
           <w:szCs w:val="20"/>
           <w:rtl/>

</xml_diff>